<commit_message>
First change from tagged commit
</commit_message>
<xml_diff>
--- a/document_vita.docx
+++ b/document_vita.docx
@@ -5,6 +5,11 @@
     <w:p>
       <w:r>
         <w:t>Hello, world!</w:t>
+      </w:r>
+    </w:p>
+    <w:p>
+      <w:r>
+        <w:t>Change 1</w:t>
       </w:r>
       <w:bookmarkStart w:id="0" w:name="_GoBack"/>
       <w:bookmarkEnd w:id="0"/>

</xml_diff>

<commit_message>
Part 4 rebase 1
</commit_message>
<xml_diff>
--- a/document_vita.docx
+++ b/document_vita.docx
@@ -4,25 +4,8 @@
   <w:body>
     <w:p>
       <w:r>
-        <w:t>Hello, world!</w:t>
+        <w:t>Rebase 1</w:t>
       </w:r>
-    </w:p>
-    <w:p>
-      <w:r>
-        <w:t>Change 1</w:t>
-      </w:r>
-    </w:p>
-    <w:p>
-      <w:proofErr w:type="spellStart"/>
-      <w:r>
-        <w:t>Chanhe</w:t>
-      </w:r>
-      <w:proofErr w:type="spellEnd"/>
-      <w:r>
-        <w:t xml:space="preserve"> 2</w:t>
-      </w:r>
-    </w:p>
-    <w:p>
       <w:bookmarkStart w:id="0" w:name="_GoBack"/>
       <w:bookmarkEnd w:id="0"/>
     </w:p>

</xml_diff>